<commit_message>
rapport et cahier de charge
</commit_message>
<xml_diff>
--- a/rapportcomplet.docx
+++ b/rapportcomplet.docx
@@ -54,6 +54,24 @@
           <w:szCs w:val="28"/>
         </w:rPr>
       </w:pPr>
+    </w:p>
+    <w:p>
+      <w:pPr>
+        <w:jc w:val="center"/>
+        <w:rPr>
+          <w:sz w:val="28"/>
+          <w:szCs w:val="28"/>
+        </w:rPr>
+      </w:pPr>
+      <w:r>
+        <w:rPr>
+          <w:sz w:val="28"/>
+          <w:szCs w:val="28"/>
+        </w:rPr>
+        <w:t>.</w:t>
+      </w:r>
+      <w:bookmarkStart w:id="0" w:name="_GoBack"/>
+      <w:bookmarkEnd w:id="0"/>
     </w:p>
     <w:p>
       <w:pPr>
@@ -1314,8 +1332,6 @@
           <w:szCs w:val="28"/>
         </w:rPr>
       </w:pPr>
-      <w:bookmarkStart w:id="0" w:name="_GoBack"/>
-      <w:bookmarkEnd w:id="0"/>
       <w:r>
         <w:rPr>
           <w:rFonts w:ascii="Times New Roman" w:hAnsi="Times New Roman" w:cs="Times New Roman"/>
@@ -1437,7 +1453,6 @@
           <w:sz w:val="32"/>
           <w:szCs w:val="28"/>
         </w:rPr>
-        <w:lastRenderedPageBreak/>
         <w:t xml:space="preserve">        </w:t>
       </w:r>
       <w:r>
@@ -2646,7 +2661,6 @@
           <w:noProof/>
           <w:lang w:eastAsia="fr-FR"/>
         </w:rPr>
-        <w:lastRenderedPageBreak/>
         <mc:AlternateContent>
           <mc:Choice Requires="wps">
             <w:drawing>
@@ -5841,7 +5855,15 @@
           <w:rFonts w:ascii="Times New Roman" w:eastAsia="Times New Roman" w:hAnsi="Times New Roman" w:cs="Times New Roman"/>
           <w:sz w:val="32"/>
         </w:rPr>
-        <w:t>En résumé, ce projet vise à améliorer l'efficacité de la gestion des notes de la faculté des sciences de l'université de Douala grâce à un système d'information automatisé et sécurisé, qui permettra de simplifier le processus de saisie, de traitement et de consultation des notes.</w:t>
+        <w:t xml:space="preserve">En résumé, ce projet vise à améliorer l'efficacité de la gestion des notes de la faculté des sciences de l'université de Douala grâce à un système d'information automatisé et sécurisé, qui permettra de </w:t>
+      </w:r>
+      <w:r>
+        <w:rPr>
+          <w:rFonts w:ascii="Times New Roman" w:eastAsia="Times New Roman" w:hAnsi="Times New Roman" w:cs="Times New Roman"/>
+          <w:sz w:val="32"/>
+        </w:rPr>
+        <w:lastRenderedPageBreak/>
+        <w:t>simplifier le processus de saisie, de traitement et de consultation des notes.</w:t>
       </w:r>
     </w:p>
     <w:p>
@@ -7714,6 +7736,7 @@
               </w:tabs>
             </w:pPr>
             <w:r>
+              <w:lastRenderedPageBreak/>
               <w:t>Logiciel pour réaliser le MCD et MLD</w:t>
             </w:r>
           </w:p>
@@ -7817,7 +7840,6 @@
               </w:tabs>
             </w:pPr>
             <w:r>
-              <w:lastRenderedPageBreak/>
               <w:t>Logiciel pour réaliser le</w:t>
             </w:r>
           </w:p>
@@ -8767,7 +8789,6 @@
           <w:noProof/>
           <w:lang w:eastAsia="fr-FR"/>
         </w:rPr>
-        <w:lastRenderedPageBreak/>
         <mc:AlternateContent>
           <mc:Choice Requires="wps">
             <w:drawing>
@@ -9228,6 +9249,7 @@
                 <w:noProof/>
                 <w:lang w:eastAsia="fr-FR"/>
               </w:rPr>
+              <w:lastRenderedPageBreak/>
               <w:drawing>
                 <wp:inline distT="0" distB="0" distL="0" distR="0" wp14:anchorId="323D0533" wp14:editId="69FD3EE1">
                   <wp:extent cx="2889250" cy="2019300"/>
@@ -9407,7 +9429,6 @@
                 <w:noProof/>
                 <w:lang w:eastAsia="fr-FR"/>
               </w:rPr>
-              <w:lastRenderedPageBreak/>
               <w:drawing>
                 <wp:inline distT="0" distB="0" distL="0" distR="0" wp14:anchorId="33623746" wp14:editId="59EF43BB">
                   <wp:extent cx="2413000" cy="2457450"/>
@@ -9829,6 +9850,7 @@
                 <w:noProof/>
                 <w:lang w:eastAsia="fr-FR"/>
               </w:rPr>
+              <w:lastRenderedPageBreak/>
               <w:drawing>
                 <wp:inline distT="0" distB="0" distL="0" distR="0" wp14:anchorId="1B29F79D" wp14:editId="340D0672">
                   <wp:extent cx="2849169" cy="2584450"/>
@@ -9970,7 +9992,6 @@
                 <w:noProof/>
                 <w:lang w:eastAsia="fr-FR"/>
               </w:rPr>
-              <w:lastRenderedPageBreak/>
               <w:drawing>
                 <wp:inline distT="0" distB="0" distL="0" distR="0" wp14:anchorId="72BD1708" wp14:editId="5B298305">
                   <wp:extent cx="3067050" cy="3251200"/>
@@ -10202,6 +10223,7 @@
                 <w:noProof/>
                 <w:lang w:eastAsia="fr-FR"/>
               </w:rPr>
+              <w:lastRenderedPageBreak/>
               <w:drawing>
                 <wp:inline distT="0" distB="0" distL="0" distR="0" wp14:anchorId="0C3EEE08" wp14:editId="653E6526">
                   <wp:extent cx="3054350" cy="2698750"/>
@@ -10342,7 +10364,6 @@
           <w:noProof/>
           <w:lang w:eastAsia="fr-FR"/>
         </w:rPr>
-        <w:lastRenderedPageBreak/>
         <mc:AlternateContent>
           <mc:Choice Requires="wps">
             <w:drawing>
@@ -11317,7 +11338,7 @@
             <v:path o:extrusionok="f" gradientshapeok="t" o:connecttype="rect"/>
             <o:lock v:ext="edit" aspectratio="t"/>
           </v:shapetype>
-          <v:shape id="_x0000_i1025" type="#_x0000_t75" style="width:262.9pt;height:132.1pt">
+          <v:shape id="_x0000_i1025" type="#_x0000_t75" style="width:263.4pt;height:132.6pt">
             <v:imagedata r:id="rId23" o:title="inscription"/>
           </v:shape>
         </w:pict>
@@ -11857,6 +11878,7 @@
           <w:sz w:val="28"/>
           <w:szCs w:val="28"/>
         </w:rPr>
+        <w:lastRenderedPageBreak/>
         <w:t xml:space="preserve">Le chef de l’association des étudiants de la faculté des sciences : </w:t>
       </w:r>
       <w:r>
@@ -11944,17 +11966,7 @@
           <w:sz w:val="32"/>
           <w:szCs w:val="32"/>
         </w:rPr>
-        <w:t xml:space="preserve">               </w:t>
-      </w:r>
-      <w:r>
-        <w:rPr>
-          <w:rFonts w:ascii="Times New Roman" w:hAnsi="Times New Roman" w:cs="Times New Roman"/>
-          <w:b/>
-          <w:color w:val="C45911" w:themeColor="accent2" w:themeShade="BF"/>
-          <w:sz w:val="32"/>
-          <w:szCs w:val="32"/>
-        </w:rPr>
-        <w:t>LAVAREL</w:t>
+        <w:t xml:space="preserve">               LAVAREL</w:t>
       </w:r>
     </w:p>
     <w:p>
@@ -12074,7 +12086,6 @@
           <w:sz w:val="28"/>
           <w:szCs w:val="28"/>
         </w:rPr>
-        <w:lastRenderedPageBreak/>
         <w:t>variété</w:t>
       </w:r>
       <w:r>
@@ -12475,7 +12486,16 @@
           <w:sz w:val="24"/>
           <w:szCs w:val="24"/>
         </w:rPr>
-        <w:t xml:space="preserve"> le département  et  de nous familiariser avec les autres services afin d’ apprendre plus sur les différentes activités de l’entreprise. Au sortie des différentes tâches effectuées, il nous a été attribué le projet de réalisation du &lt;&lt;SYSTEME DE GESTION DES NOTES DES ETUDIANTS DE LA FACULTE DES SCIENCES&gt;&gt; qui a pour objectif principal la conception d’une application qui permettra de mieux gérer les notes, de mieux les conservés, de mieux les traités et de mieux gérer les différents litiges des étudiants.</w:t>
+        <w:t xml:space="preserve"> le département  et  de nous familiariser avec les autres services afin d’ apprendre plus sur les différentes activités de l’entreprise. Au sortie des différentes tâches effectuées, il nous a été attribué le projet de réalisation du &lt;&lt;SYSTEME DE GESTION DES NOTES DES </w:t>
+      </w:r>
+      <w:r>
+        <w:rPr>
+          <w:rFonts w:ascii="Times New Roman" w:hAnsi="Times New Roman" w:cs="Times New Roman"/>
+          <w:sz w:val="24"/>
+          <w:szCs w:val="24"/>
+        </w:rPr>
+        <w:lastRenderedPageBreak/>
+        <w:t>ETUDIANTS DE LA FACULTE DES SCIENCES&gt;&gt; qui a pour objectif principal la conception d’une application qui permettra de mieux gérer les notes, de mieux les conservés, de mieux les traités et de mieux gérer les différents litiges des étudiants.</w:t>
       </w:r>
     </w:p>
     <w:p>
@@ -12677,7 +12697,6 @@
           <w:sz w:val="24"/>
           <w:szCs w:val="24"/>
         </w:rPr>
-        <w:lastRenderedPageBreak/>
         <w:t xml:space="preserve">Nous concluons notre </w:t>
       </w:r>
       <w:r>
@@ -15786,7 +15805,7 @@
 </file>
 
 <file path=customXml/itemProps1.xml><?xml version="1.0" encoding="utf-8"?>
-<ds:datastoreItem xmlns:ds="http://schemas.openxmlformats.org/officeDocument/2006/customXml" ds:itemID="{EED0BFCD-1063-45DF-8806-9451CD1D3416}">
+<ds:datastoreItem xmlns:ds="http://schemas.openxmlformats.org/officeDocument/2006/customXml" ds:itemID="{7A02AE0E-4C21-4B6D-A92A-6B527F6ECA77}">
   <ds:schemaRefs>
     <ds:schemaRef ds:uri="http://schemas.openxmlformats.org/officeDocument/2006/bibliography"/>
   </ds:schemaRefs>

</xml_diff>